<commit_message>
quiz 7 added pdf
</commit_message>
<xml_diff>
--- a/quiz7/quiz7_034462796_207734088.docx
+++ b/quiz7/quiz7_034462796_207734088.docx
@@ -424,50 +424,89 @@
           <w:szCs w:val="28"/>
           <w:rtl/>
         </w:rPr>
-        <w:t>נ</w:t>
-      </w:r>
-      <w:r>
-        <w:rPr>
-          <w:rFonts w:hint="cs"/>
-          <w:sz w:val="28"/>
-          <w:szCs w:val="28"/>
-          <w:rtl/>
-        </w:rPr>
-        <w:t xml:space="preserve">בצע </w:t>
-      </w:r>
-      <w:r>
-        <w:rPr>
-          <w:rFonts w:hint="cs"/>
-          <w:sz w:val="28"/>
-          <w:szCs w:val="28"/>
-          <w:rtl/>
-        </w:rPr>
-        <w:t xml:space="preserve">שיקוף בציר </w:t>
-      </w:r>
-      <w:r>
-        <w:rPr>
-          <w:sz w:val="28"/>
-          <w:szCs w:val="28"/>
-        </w:rPr>
-        <w:t>x</w:t>
-      </w:r>
-      <w:r>
-        <w:rPr>
-          <w:rFonts w:hint="cs"/>
-          <w:sz w:val="28"/>
-          <w:szCs w:val="28"/>
-          <w:rtl/>
-        </w:rPr>
-        <w:t xml:space="preserve"> ולאחר מכן הזזה של </w:t>
+        <w:t xml:space="preserve">בעצם מבצעים את הטרנספורמציה הבאה </w:t>
       </w:r>
       <m:oMath>
+        <m:sSup>
+          <m:sSupPr>
+            <m:ctrlPr>
+              <w:rPr>
+                <w:rFonts w:ascii="Cambria Math" w:hAnsi="Cambria Math"/>
+                <w:i/>
+                <w:sz w:val="28"/>
+                <w:szCs w:val="28"/>
+              </w:rPr>
+            </m:ctrlPr>
+          </m:sSupPr>
+          <m:e>
+            <m:r>
+              <w:rPr>
+                <w:rFonts w:ascii="Cambria Math" w:hAnsi="Cambria Math"/>
+                <w:sz w:val="28"/>
+                <w:szCs w:val="28"/>
+              </w:rPr>
+              <m:t>x</m:t>
+            </m:r>
+          </m:e>
+          <m:sup>
+            <m:r>
+              <w:rPr>
+                <w:rFonts w:ascii="Cambria Math" w:hAnsi="Cambria Math"/>
+                <w:sz w:val="28"/>
+                <w:szCs w:val="28"/>
+              </w:rPr>
+              <m:t>'</m:t>
+            </m:r>
+          </m:sup>
+        </m:sSup>
         <m:r>
           <w:rPr>
             <w:rFonts w:ascii="Cambria Math" w:hAnsi="Cambria Math"/>
             <w:sz w:val="28"/>
             <w:szCs w:val="28"/>
           </w:rPr>
-          <m:t>2</m:t>
+          <m:t>=-</m:t>
+        </m:r>
+        <m:d>
+          <m:dPr>
+            <m:ctrlPr>
+              <w:rPr>
+                <w:rFonts w:ascii="Cambria Math" w:hAnsi="Cambria Math"/>
+                <w:i/>
+                <w:sz w:val="28"/>
+                <w:szCs w:val="28"/>
+              </w:rPr>
+            </m:ctrlPr>
+          </m:dPr>
+          <m:e>
+            <m:r>
+              <w:rPr>
+                <w:rFonts w:ascii="Cambria Math" w:hAnsi="Cambria Math"/>
+                <w:sz w:val="28"/>
+                <w:szCs w:val="28"/>
+              </w:rPr>
+              <m:t>x-</m:t>
+            </m:r>
+            <m:r>
+              <m:rPr>
+                <m:sty m:val="p"/>
+              </m:rPr>
+              <w:rPr>
+                <w:rFonts w:ascii="Cambria Math" w:hAnsi="Cambria Math"/>
+                <w:sz w:val="28"/>
+                <w:szCs w:val="28"/>
+              </w:rPr>
+              <m:t>α</m:t>
+            </m:r>
+          </m:e>
+        </m:d>
+        <m:r>
+          <w:rPr>
+            <w:rFonts w:ascii="Cambria Math" w:hAnsi="Cambria Math"/>
+            <w:sz w:val="28"/>
+            <w:szCs w:val="28"/>
+          </w:rPr>
+          <m:t xml:space="preserve">+ </m:t>
         </m:r>
         <m:r>
           <m:rPr>
@@ -483,24 +522,422 @@
       </m:oMath>
       <w:r>
         <w:rPr>
-          <w:rFonts w:hint="cs"/>
-          <w:sz w:val="28"/>
-          <w:szCs w:val="28"/>
-          <w:rtl/>
-        </w:rPr>
-        <w:t xml:space="preserve"> .</w:t>
-      </w:r>
+          <w:rFonts w:eastAsiaTheme="minorEastAsia"/>
+          <w:sz w:val="28"/>
+          <w:szCs w:val="28"/>
+        </w:rPr>
+        <w:t xml:space="preserve"> </w:t>
+      </w:r>
+      <w:proofErr w:type="gramStart"/>
+      <w:r>
+        <w:rPr>
+          <w:rFonts w:eastAsiaTheme="minorEastAsia"/>
+          <w:sz w:val="28"/>
+          <w:szCs w:val="28"/>
+        </w:rPr>
+        <w:t>.</w:t>
+      </w:r>
+      <w:r>
+        <w:rPr>
+          <w:rFonts w:eastAsiaTheme="minorEastAsia" w:hint="cs"/>
+          <w:sz w:val="28"/>
+          <w:szCs w:val="28"/>
+          <w:rtl/>
+        </w:rPr>
+        <w:t>כלומר</w:t>
+      </w:r>
+      <w:proofErr w:type="gramEnd"/>
+      <w:r>
+        <w:rPr>
+          <w:rFonts w:eastAsiaTheme="minorEastAsia" w:hint="cs"/>
+          <w:sz w:val="28"/>
+          <w:szCs w:val="28"/>
+          <w:rtl/>
+        </w:rPr>
+        <w:t xml:space="preserve"> הזזה ב </w:t>
+      </w:r>
+      <m:oMath>
+        <m:r>
+          <w:rPr>
+            <w:rFonts w:ascii="Cambria Math" w:eastAsiaTheme="minorEastAsia" w:hAnsi="Cambria Math"/>
+            <w:sz w:val="28"/>
+            <w:szCs w:val="28"/>
+          </w:rPr>
+          <m:t>-</m:t>
+        </m:r>
+        <m:r>
+          <m:rPr>
+            <m:sty m:val="p"/>
+          </m:rPr>
+          <w:rPr>
+            <w:rFonts w:ascii="Cambria Math" w:eastAsiaTheme="minorEastAsia" w:hAnsi="Cambria Math"/>
+            <w:sz w:val="28"/>
+            <w:szCs w:val="28"/>
+          </w:rPr>
+          <m:t>α</m:t>
+        </m:r>
+      </m:oMath>
     </w:p>
     <w:p>
       <w:pPr>
         <w:pStyle w:val="ListParagraph"/>
         <w:bidi/>
         <w:rPr>
-          <w:sz w:val="28"/>
-          <w:szCs w:val="28"/>
-          <w:rtl/>
-        </w:rPr>
-      </w:pPr>
+          <w:rFonts w:eastAsiaTheme="minorEastAsia"/>
+          <w:sz w:val="28"/>
+          <w:szCs w:val="28"/>
+        </w:rPr>
+      </w:pPr>
+      <w:r>
+        <w:rPr>
+          <w:rFonts w:hint="cs"/>
+          <w:sz w:val="28"/>
+          <w:szCs w:val="28"/>
+          <w:rtl/>
+        </w:rPr>
+        <w:t xml:space="preserve">שיקוף </w:t>
+      </w:r>
+      <w:r>
+        <w:rPr>
+          <w:rFonts w:hint="cs"/>
+          <w:sz w:val="28"/>
+          <w:szCs w:val="28"/>
+          <w:rtl/>
+        </w:rPr>
+        <w:t xml:space="preserve">על ציר </w:t>
+      </w:r>
+      <w:r>
+        <w:rPr>
+          <w:sz w:val="28"/>
+          <w:szCs w:val="28"/>
+        </w:rPr>
+        <w:t>y</w:t>
+      </w:r>
+      <w:r>
+        <w:rPr>
+          <w:rFonts w:hint="cs"/>
+          <w:sz w:val="28"/>
+          <w:szCs w:val="28"/>
+          <w:rtl/>
+        </w:rPr>
+        <w:t xml:space="preserve"> ולאחר מכן הזזה</w:t>
+      </w:r>
+      <w:r>
+        <w:rPr>
+          <w:rFonts w:hint="cs"/>
+          <w:sz w:val="28"/>
+          <w:szCs w:val="28"/>
+          <w:rtl/>
+        </w:rPr>
+        <w:t xml:space="preserve"> חזרה</w:t>
+      </w:r>
+      <w:r>
+        <w:rPr>
+          <w:rFonts w:hint="cs"/>
+          <w:sz w:val="28"/>
+          <w:szCs w:val="28"/>
+          <w:rtl/>
+        </w:rPr>
+        <w:t xml:space="preserve"> של</w:t>
+      </w:r>
+      <w:r>
+        <w:rPr>
+          <w:rFonts w:hint="cs"/>
+          <w:sz w:val="28"/>
+          <w:szCs w:val="28"/>
+          <w:rtl/>
+        </w:rPr>
+        <w:t xml:space="preserve"> </w:t>
+      </w:r>
+      <m:oMath>
+        <m:r>
+          <m:rPr>
+            <m:sty m:val="p"/>
+          </m:rPr>
+          <w:rPr>
+            <w:rFonts w:ascii="Cambria Math" w:hAnsi="Cambria Math"/>
+            <w:sz w:val="28"/>
+            <w:szCs w:val="28"/>
+          </w:rPr>
+          <m:t>α</m:t>
+        </m:r>
+      </m:oMath>
+    </w:p>
+    <w:p>
+      <w:pPr>
+        <w:pStyle w:val="ListParagraph"/>
+        <w:bidi/>
+        <w:rPr>
+          <w:sz w:val="28"/>
+          <w:szCs w:val="28"/>
+          <w:rtl/>
+        </w:rPr>
+      </w:pPr>
+      <m:oMathPara>
+        <m:oMath>
+          <m:r>
+            <m:rPr>
+              <m:sty m:val="p"/>
+            </m:rPr>
+            <w:rPr>
+              <w:rFonts w:ascii="Cambria Math" w:hAnsi="Cambria Math"/>
+              <w:sz w:val="28"/>
+              <w:szCs w:val="28"/>
+            </w:rPr>
+            <m:t>translation</m:t>
+          </m:r>
+          <m:r>
+            <w:rPr>
+              <w:rFonts w:ascii="Cambria Math" w:hAnsi="Cambria Math"/>
+              <w:sz w:val="28"/>
+              <w:szCs w:val="28"/>
+            </w:rPr>
+            <m:t>=</m:t>
+          </m:r>
+          <m:d>
+            <m:dPr>
+              <m:ctrlPr>
+                <w:rPr>
+                  <w:rFonts w:ascii="Cambria Math" w:hAnsi="Cambria Math"/>
+                  <w:sz w:val="28"/>
+                  <w:szCs w:val="28"/>
+                </w:rPr>
+              </m:ctrlPr>
+            </m:dPr>
+            <m:e>
+              <m:m>
+                <m:mPr>
+                  <m:mcs>
+                    <m:mc>
+                      <m:mcPr>
+                        <m:count m:val="3"/>
+                        <m:mcJc m:val="center"/>
+                      </m:mcPr>
+                    </m:mc>
+                  </m:mcs>
+                  <m:ctrlPr>
+                    <w:rPr>
+                      <w:rFonts w:ascii="Cambria Math" w:eastAsia="Cambria Math" w:hAnsi="Cambria Math" w:cs="Cambria Math"/>
+                      <w:sz w:val="28"/>
+                      <w:szCs w:val="28"/>
+                    </w:rPr>
+                  </m:ctrlPr>
+                </m:mPr>
+                <m:mr>
+                  <m:e>
+                    <m:r>
+                      <w:rPr>
+                        <w:rFonts w:ascii="Cambria Math" w:hAnsi="Cambria Math"/>
+                        <w:sz w:val="28"/>
+                        <w:szCs w:val="28"/>
+                      </w:rPr>
+                      <m:t>1</m:t>
+                    </m:r>
+                    <m:ctrlPr>
+                      <w:rPr>
+                        <w:rFonts w:ascii="Cambria Math" w:hAnsi="Cambria Math"/>
+                        <w:i/>
+                        <w:sz w:val="28"/>
+                        <w:szCs w:val="28"/>
+                      </w:rPr>
+                    </m:ctrlPr>
+                  </m:e>
+                  <m:e>
+                    <m:r>
+                      <w:rPr>
+                        <w:rFonts w:ascii="Cambria Math" w:hAnsi="Cambria Math"/>
+                        <w:sz w:val="28"/>
+                        <w:szCs w:val="28"/>
+                      </w:rPr>
+                      <m:t>0</m:t>
+                    </m:r>
+                    <m:ctrlPr>
+                      <w:rPr>
+                        <w:rFonts w:ascii="Cambria Math" w:hAnsi="Cambria Math"/>
+                        <w:i/>
+                        <w:sz w:val="28"/>
+                        <w:szCs w:val="28"/>
+                      </w:rPr>
+                    </m:ctrlPr>
+                  </m:e>
+                  <m:e>
+                    <m:r>
+                      <w:rPr>
+                        <w:rFonts w:ascii="Cambria Math" w:hAnsi="Cambria Math"/>
+                        <w:sz w:val="28"/>
+                        <w:szCs w:val="28"/>
+                      </w:rPr>
+                      <m:t>-</m:t>
+                    </m:r>
+                    <m:r>
+                      <m:rPr>
+                        <m:sty m:val="p"/>
+                      </m:rPr>
+                      <w:rPr>
+                        <w:rFonts w:ascii="Cambria Math" w:hAnsi="Cambria Math"/>
+                        <w:sz w:val="28"/>
+                        <w:szCs w:val="28"/>
+                      </w:rPr>
+                      <m:t>α</m:t>
+                    </m:r>
+                    <m:ctrlPr>
+                      <w:rPr>
+                        <w:rFonts w:ascii="Cambria Math" w:hAnsi="Cambria Math"/>
+                        <w:i/>
+                        <w:sz w:val="28"/>
+                        <w:szCs w:val="28"/>
+                      </w:rPr>
+                    </m:ctrlPr>
+                  </m:e>
+                </m:mr>
+                <m:mr>
+                  <m:e>
+                    <m:r>
+                      <w:rPr>
+                        <w:rFonts w:ascii="Cambria Math" w:hAnsi="Cambria Math"/>
+                        <w:sz w:val="28"/>
+                        <w:szCs w:val="28"/>
+                      </w:rPr>
+                      <m:t>0</m:t>
+                    </m:r>
+                    <m:ctrlPr>
+                      <w:rPr>
+                        <w:rFonts w:ascii="Cambria Math" w:hAnsi="Cambria Math"/>
+                        <w:i/>
+                        <w:sz w:val="28"/>
+                        <w:szCs w:val="28"/>
+                      </w:rPr>
+                    </m:ctrlPr>
+                  </m:e>
+                  <m:e>
+                    <m:r>
+                      <w:rPr>
+                        <w:rFonts w:ascii="Cambria Math" w:hAnsi="Cambria Math"/>
+                        <w:sz w:val="28"/>
+                        <w:szCs w:val="28"/>
+                      </w:rPr>
+                      <m:t>1</m:t>
+                    </m:r>
+                    <m:ctrlPr>
+                      <w:rPr>
+                        <w:rFonts w:ascii="Cambria Math" w:hAnsi="Cambria Math"/>
+                        <w:i/>
+                        <w:sz w:val="28"/>
+                        <w:szCs w:val="28"/>
+                      </w:rPr>
+                    </m:ctrlPr>
+                  </m:e>
+                  <m:e>
+                    <m:r>
+                      <w:rPr>
+                        <w:rFonts w:ascii="Cambria Math" w:hAnsi="Cambria Math"/>
+                        <w:sz w:val="28"/>
+                        <w:szCs w:val="28"/>
+                      </w:rPr>
+                      <m:t>0</m:t>
+                    </m:r>
+                    <m:ctrlPr>
+                      <w:rPr>
+                        <w:rFonts w:ascii="Cambria Math" w:hAnsi="Cambria Math"/>
+                        <w:i/>
+                        <w:sz w:val="28"/>
+                        <w:szCs w:val="28"/>
+                      </w:rPr>
+                    </m:ctrlPr>
+                  </m:e>
+                </m:mr>
+                <m:mr>
+                  <m:e>
+                    <m:r>
+                      <w:rPr>
+                        <w:rFonts w:ascii="Cambria Math" w:hAnsi="Cambria Math"/>
+                        <w:sz w:val="28"/>
+                        <w:szCs w:val="28"/>
+                      </w:rPr>
+                      <m:t>0</m:t>
+                    </m:r>
+                    <m:ctrlPr>
+                      <w:rPr>
+                        <w:rFonts w:ascii="Cambria Math" w:hAnsi="Cambria Math"/>
+                        <w:i/>
+                        <w:sz w:val="28"/>
+                        <w:szCs w:val="28"/>
+                      </w:rPr>
+                    </m:ctrlPr>
+                  </m:e>
+                  <m:e>
+                    <m:r>
+                      <w:rPr>
+                        <w:rFonts w:ascii="Cambria Math" w:hAnsi="Cambria Math"/>
+                        <w:sz w:val="28"/>
+                        <w:szCs w:val="28"/>
+                      </w:rPr>
+                      <m:t>0</m:t>
+                    </m:r>
+                    <m:ctrlPr>
+                      <w:rPr>
+                        <w:rFonts w:ascii="Cambria Math" w:hAnsi="Cambria Math"/>
+                        <w:i/>
+                        <w:sz w:val="28"/>
+                        <w:szCs w:val="28"/>
+                      </w:rPr>
+                    </m:ctrlPr>
+                  </m:e>
+                  <m:e>
+                    <m:r>
+                      <w:rPr>
+                        <w:rFonts w:ascii="Cambria Math" w:hAnsi="Cambria Math"/>
+                        <w:sz w:val="28"/>
+                        <w:szCs w:val="28"/>
+                      </w:rPr>
+                      <m:t>1</m:t>
+                    </m:r>
+                    <m:ctrlPr>
+                      <w:rPr>
+                        <w:rFonts w:ascii="Cambria Math" w:hAnsi="Cambria Math"/>
+                        <w:i/>
+                        <w:sz w:val="28"/>
+                        <w:szCs w:val="28"/>
+                      </w:rPr>
+                    </m:ctrlPr>
+                  </m:e>
+                </m:mr>
+              </m:m>
+              <m:ctrlPr>
+                <w:rPr>
+                  <w:rFonts w:ascii="Cambria Math" w:hAnsi="Cambria Math"/>
+                  <w:i/>
+                  <w:sz w:val="28"/>
+                  <w:szCs w:val="28"/>
+                </w:rPr>
+              </m:ctrlPr>
+            </m:e>
+          </m:d>
+        </m:oMath>
+      </m:oMathPara>
+    </w:p>
+    <w:p>
+      <w:pPr>
+        <w:pStyle w:val="ListParagraph"/>
+        <w:bidi/>
+        <w:rPr>
+          <w:rFonts w:eastAsiaTheme="minorEastAsia"/>
+          <w:sz w:val="28"/>
+          <w:szCs w:val="28"/>
+        </w:rPr>
+      </w:pPr>
+    </w:p>
+    <w:p>
+      <w:pPr>
+        <w:pStyle w:val="ListParagraph"/>
+        <w:bidi/>
+        <w:rPr>
+          <w:rFonts w:eastAsiaTheme="minorEastAsia"/>
+          <w:sz w:val="28"/>
+          <w:szCs w:val="28"/>
+        </w:rPr>
+      </w:pPr>
+      <w:bookmarkStart w:id="0" w:name="_Hlk72234251"/>
       <m:oMathPara>
         <m:oMath>
           <m:r>
@@ -738,64 +1175,17 @@
         <w:pStyle w:val="ListParagraph"/>
         <w:bidi/>
         <w:rPr>
-          <w:sz w:val="28"/>
-          <w:szCs w:val="28"/>
-          <w:rtl/>
-        </w:rPr>
-      </w:pPr>
-      <w:r>
-        <w:rPr>
-          <w:rFonts w:hint="cs"/>
-          <w:sz w:val="28"/>
-          <w:szCs w:val="28"/>
-          <w:rtl/>
-        </w:rPr>
-        <w:t>לאחר מכן נבצע טרנסלציה</w:t>
-      </w:r>
-      <w:r>
-        <w:rPr>
-          <w:rFonts w:hint="cs"/>
-          <w:sz w:val="28"/>
-          <w:szCs w:val="28"/>
-          <w:rtl/>
-        </w:rPr>
-        <w:t xml:space="preserve"> (</w:t>
-      </w:r>
-      <m:oMath>
-        <m:r>
-          <w:rPr>
-            <w:rFonts w:ascii="Cambria Math" w:hAnsi="Cambria Math"/>
-            <w:sz w:val="28"/>
-            <w:szCs w:val="28"/>
-          </w:rPr>
-          <m:t>2a</m:t>
-        </m:r>
-      </m:oMath>
-      <w:r>
-        <w:rPr>
-          <w:rFonts w:hint="cs"/>
-          <w:sz w:val="28"/>
-          <w:szCs w:val="28"/>
-          <w:rtl/>
-        </w:rPr>
-        <w:t xml:space="preserve"> כדי לעבור מצד לצד)</w:t>
-      </w:r>
-      <w:r>
-        <w:rPr>
-          <w:rFonts w:hint="cs"/>
-          <w:sz w:val="28"/>
-          <w:szCs w:val="28"/>
-          <w:rtl/>
-        </w:rPr>
-        <w:t>:</w:t>
-      </w:r>
+          <w:rFonts w:eastAsiaTheme="minorEastAsia"/>
+          <w:sz w:val="28"/>
+          <w:szCs w:val="28"/>
+        </w:rPr>
+      </w:pPr>
     </w:p>
     <w:p>
       <w:pPr>
         <w:pStyle w:val="ListParagraph"/>
         <w:bidi/>
         <w:rPr>
-          <w:i/>
           <w:sz w:val="28"/>
           <w:szCs w:val="28"/>
           <w:rtl/>
@@ -804,6 +1194,9 @@
       <m:oMathPara>
         <m:oMath>
           <m:r>
+            <m:rPr>
+              <m:sty m:val="p"/>
+            </m:rPr>
             <w:rPr>
               <w:rFonts w:ascii="Cambria Math" w:hAnsi="Cambria Math"/>
               <w:sz w:val="28"/>
@@ -811,92 +1204,6 @@
             </w:rPr>
             <m:t>translation</m:t>
           </m:r>
-          <m:d>
-            <m:dPr>
-              <m:ctrlPr>
-                <w:rPr>
-                  <w:rFonts w:ascii="Cambria Math" w:hAnsi="Cambria Math"/>
-                  <w:i/>
-                  <w:sz w:val="28"/>
-                  <w:szCs w:val="28"/>
-                </w:rPr>
-              </m:ctrlPr>
-            </m:dPr>
-            <m:e>
-              <m:sSub>
-                <m:sSubPr>
-                  <m:ctrlPr>
-                    <w:rPr>
-                      <w:rFonts w:ascii="Cambria Math" w:hAnsi="Cambria Math"/>
-                      <w:i/>
-                      <w:sz w:val="28"/>
-                      <w:szCs w:val="28"/>
-                    </w:rPr>
-                  </m:ctrlPr>
-                </m:sSubPr>
-                <m:e>
-                  <m:r>
-                    <w:rPr>
-                      <w:rFonts w:ascii="Cambria Math" w:hAnsi="Cambria Math"/>
-                      <w:sz w:val="28"/>
-                      <w:szCs w:val="28"/>
-                    </w:rPr>
-                    <m:t>t</m:t>
-                  </m:r>
-                </m:e>
-                <m:sub>
-                  <m:r>
-                    <w:rPr>
-                      <w:rFonts w:ascii="Cambria Math" w:hAnsi="Cambria Math"/>
-                      <w:sz w:val="28"/>
-                      <w:szCs w:val="28"/>
-                    </w:rPr>
-                    <m:t>x</m:t>
-                  </m:r>
-                </m:sub>
-              </m:sSub>
-              <m:r>
-                <w:rPr>
-                  <w:rFonts w:ascii="Cambria Math" w:hAnsi="Cambria Math"/>
-                  <w:sz w:val="28"/>
-                  <w:szCs w:val="28"/>
-                </w:rPr>
-                <m:t>,</m:t>
-              </m:r>
-              <m:sSub>
-                <m:sSubPr>
-                  <m:ctrlPr>
-                    <w:rPr>
-                      <w:rFonts w:ascii="Cambria Math" w:hAnsi="Cambria Math"/>
-                      <w:i/>
-                      <w:sz w:val="28"/>
-                      <w:szCs w:val="28"/>
-                    </w:rPr>
-                  </m:ctrlPr>
-                </m:sSubPr>
-                <m:e>
-                  <m:r>
-                    <w:rPr>
-                      <w:rFonts w:ascii="Cambria Math" w:hAnsi="Cambria Math"/>
-                      <w:sz w:val="28"/>
-                      <w:szCs w:val="28"/>
-                    </w:rPr>
-                    <m:t>t</m:t>
-                  </m:r>
-                </m:e>
-                <m:sub>
-                  <m:r>
-                    <w:rPr>
-                      <w:rFonts w:ascii="Cambria Math" w:hAnsi="Cambria Math"/>
-                      <w:sz w:val="28"/>
-                      <w:szCs w:val="28"/>
-                    </w:rPr>
-                    <m:t>y</m:t>
-                  </m:r>
-                </m:sub>
-              </m:sSub>
-            </m:e>
-          </m:d>
           <m:r>
             <w:rPr>
               <w:rFonts w:ascii="Cambria Math" w:hAnsi="Cambria Math"/>
@@ -910,7 +1217,6 @@
               <m:ctrlPr>
                 <w:rPr>
                   <w:rFonts w:ascii="Cambria Math" w:hAnsi="Cambria Math"/>
-                  <w:i/>
                   <w:sz w:val="28"/>
                   <w:szCs w:val="28"/>
                 </w:rPr>
@@ -929,8 +1235,7 @@
                   </m:mcs>
                   <m:ctrlPr>
                     <w:rPr>
-                      <w:rFonts w:ascii="Cambria Math" w:hAnsi="Cambria Math"/>
-                      <w:i/>
+                      <w:rFonts w:ascii="Cambria Math" w:eastAsia="Cambria Math" w:hAnsi="Cambria Math" w:cs="Cambria Math"/>
                       <w:sz w:val="28"/>
                       <w:szCs w:val="28"/>
                     </w:rPr>
@@ -946,26 +1251,53 @@
                       </w:rPr>
                       <m:t>1</m:t>
                     </m:r>
-                  </m:e>
-                  <m:e>
-                    <m:r>
-                      <w:rPr>
-                        <w:rFonts w:ascii="Cambria Math" w:hAnsi="Cambria Math"/>
-                        <w:sz w:val="28"/>
-                        <w:szCs w:val="28"/>
-                      </w:rPr>
-                      <m:t>0</m:t>
-                    </m:r>
-                  </m:e>
-                  <m:e>
-                    <m:r>
-                      <w:rPr>
-                        <w:rFonts w:ascii="Cambria Math" w:hAnsi="Cambria Math"/>
-                        <w:sz w:val="28"/>
-                        <w:szCs w:val="28"/>
-                      </w:rPr>
-                      <m:t>2a</m:t>
-                    </m:r>
+                    <m:ctrlPr>
+                      <w:rPr>
+                        <w:rFonts w:ascii="Cambria Math" w:hAnsi="Cambria Math"/>
+                        <w:i/>
+                        <w:sz w:val="28"/>
+                        <w:szCs w:val="28"/>
+                      </w:rPr>
+                    </m:ctrlPr>
+                  </m:e>
+                  <m:e>
+                    <m:r>
+                      <w:rPr>
+                        <w:rFonts w:ascii="Cambria Math" w:hAnsi="Cambria Math"/>
+                        <w:sz w:val="28"/>
+                        <w:szCs w:val="28"/>
+                      </w:rPr>
+                      <m:t>0</m:t>
+                    </m:r>
+                    <m:ctrlPr>
+                      <w:rPr>
+                        <w:rFonts w:ascii="Cambria Math" w:hAnsi="Cambria Math"/>
+                        <w:i/>
+                        <w:sz w:val="28"/>
+                        <w:szCs w:val="28"/>
+                      </w:rPr>
+                    </m:ctrlPr>
+                  </m:e>
+                  <m:e>
+                    <m:r>
+                      <m:rPr>
+                        <m:sty m:val="p"/>
+                      </m:rPr>
+                      <w:rPr>
+                        <w:rFonts w:ascii="Cambria Math" w:hAnsi="Cambria Math"/>
+                        <w:sz w:val="28"/>
+                        <w:szCs w:val="28"/>
+                      </w:rPr>
+                      <m:t>α</m:t>
+                    </m:r>
+                    <m:ctrlPr>
+                      <w:rPr>
+                        <w:rFonts w:ascii="Cambria Math" w:hAnsi="Cambria Math"/>
+                        <w:i/>
+                        <w:sz w:val="28"/>
+                        <w:szCs w:val="28"/>
+                      </w:rPr>
+                    </m:ctrlPr>
                   </m:e>
                 </m:mr>
                 <m:mr>
@@ -978,6 +1310,14 @@
                       </w:rPr>
                       <m:t>0</m:t>
                     </m:r>
+                    <m:ctrlPr>
+                      <w:rPr>
+                        <w:rFonts w:ascii="Cambria Math" w:hAnsi="Cambria Math"/>
+                        <w:i/>
+                        <w:sz w:val="28"/>
+                        <w:szCs w:val="28"/>
+                      </w:rPr>
+                    </m:ctrlPr>
                   </m:e>
                   <m:e>
                     <m:r>
@@ -988,16 +1328,32 @@
                       </w:rPr>
                       <m:t>1</m:t>
                     </m:r>
-                  </m:e>
-                  <m:e>
-                    <m:r>
-                      <w:rPr>
-                        <w:rFonts w:ascii="Cambria Math" w:hAnsi="Cambria Math"/>
-                        <w:sz w:val="28"/>
-                        <w:szCs w:val="28"/>
-                      </w:rPr>
-                      <m:t>0</m:t>
-                    </m:r>
+                    <m:ctrlPr>
+                      <w:rPr>
+                        <w:rFonts w:ascii="Cambria Math" w:hAnsi="Cambria Math"/>
+                        <w:i/>
+                        <w:sz w:val="28"/>
+                        <w:szCs w:val="28"/>
+                      </w:rPr>
+                    </m:ctrlPr>
+                  </m:e>
+                  <m:e>
+                    <m:r>
+                      <w:rPr>
+                        <w:rFonts w:ascii="Cambria Math" w:hAnsi="Cambria Math"/>
+                        <w:sz w:val="28"/>
+                        <w:szCs w:val="28"/>
+                      </w:rPr>
+                      <m:t>0</m:t>
+                    </m:r>
+                    <m:ctrlPr>
+                      <w:rPr>
+                        <w:rFonts w:ascii="Cambria Math" w:hAnsi="Cambria Math"/>
+                        <w:i/>
+                        <w:sz w:val="28"/>
+                        <w:szCs w:val="28"/>
+                      </w:rPr>
+                    </m:ctrlPr>
                   </m:e>
                 </m:mr>
                 <m:mr>
@@ -1010,16 +1366,32 @@
                       </w:rPr>
                       <m:t>0</m:t>
                     </m:r>
-                  </m:e>
-                  <m:e>
-                    <m:r>
-                      <w:rPr>
-                        <w:rFonts w:ascii="Cambria Math" w:hAnsi="Cambria Math"/>
-                        <w:sz w:val="28"/>
-                        <w:szCs w:val="28"/>
-                      </w:rPr>
-                      <m:t>0</m:t>
-                    </m:r>
+                    <m:ctrlPr>
+                      <w:rPr>
+                        <w:rFonts w:ascii="Cambria Math" w:hAnsi="Cambria Math"/>
+                        <w:i/>
+                        <w:sz w:val="28"/>
+                        <w:szCs w:val="28"/>
+                      </w:rPr>
+                    </m:ctrlPr>
+                  </m:e>
+                  <m:e>
+                    <m:r>
+                      <w:rPr>
+                        <w:rFonts w:ascii="Cambria Math" w:hAnsi="Cambria Math"/>
+                        <w:sz w:val="28"/>
+                        <w:szCs w:val="28"/>
+                      </w:rPr>
+                      <m:t>0</m:t>
+                    </m:r>
+                    <m:ctrlPr>
+                      <w:rPr>
+                        <w:rFonts w:ascii="Cambria Math" w:hAnsi="Cambria Math"/>
+                        <w:i/>
+                        <w:sz w:val="28"/>
+                        <w:szCs w:val="28"/>
+                      </w:rPr>
+                    </m:ctrlPr>
                   </m:e>
                   <m:e>
                     <m:r>
@@ -1030,14 +1402,42 @@
                       </w:rPr>
                       <m:t>1</m:t>
                     </m:r>
+                    <m:ctrlPr>
+                      <w:rPr>
+                        <w:rFonts w:ascii="Cambria Math" w:hAnsi="Cambria Math"/>
+                        <w:i/>
+                        <w:sz w:val="28"/>
+                        <w:szCs w:val="28"/>
+                      </w:rPr>
+                    </m:ctrlPr>
                   </m:e>
                 </m:mr>
               </m:m>
+              <m:ctrlPr>
+                <w:rPr>
+                  <w:rFonts w:ascii="Cambria Math" w:hAnsi="Cambria Math"/>
+                  <w:i/>
+                  <w:sz w:val="28"/>
+                  <w:szCs w:val="28"/>
+                </w:rPr>
+              </m:ctrlPr>
             </m:e>
           </m:d>
         </m:oMath>
       </m:oMathPara>
     </w:p>
+    <w:p>
+      <w:pPr>
+        <w:pStyle w:val="ListParagraph"/>
+        <w:bidi/>
+        <w:rPr>
+          <w:sz w:val="28"/>
+          <w:szCs w:val="28"/>
+          <w:rtl/>
+        </w:rPr>
+      </w:pPr>
+    </w:p>
+    <w:bookmarkEnd w:id="0"/>
     <w:p>
       <w:pPr>
         <w:pStyle w:val="ListParagraph"/>
@@ -1078,7 +1478,6 @@
               <m:ctrlPr>
                 <w:rPr>
                   <w:rFonts w:ascii="Cambria Math" w:hAnsi="Cambria Math"/>
-                  <w:i/>
                   <w:sz w:val="28"/>
                   <w:szCs w:val="28"/>
                 </w:rPr>
@@ -1097,8 +1496,7 @@
                   </m:mcs>
                   <m:ctrlPr>
                     <w:rPr>
-                      <w:rFonts w:ascii="Cambria Math" w:hAnsi="Cambria Math"/>
-                      <w:i/>
+                      <w:rFonts w:ascii="Cambria Math" w:eastAsia="Cambria Math" w:hAnsi="Cambria Math" w:cs="Cambria Math"/>
                       <w:sz w:val="28"/>
                       <w:szCs w:val="28"/>
                     </w:rPr>
@@ -1114,26 +1512,53 @@
                       </w:rPr>
                       <m:t>1</m:t>
                     </m:r>
-                  </m:e>
-                  <m:e>
-                    <m:r>
-                      <w:rPr>
-                        <w:rFonts w:ascii="Cambria Math" w:hAnsi="Cambria Math"/>
-                        <w:sz w:val="28"/>
-                        <w:szCs w:val="28"/>
-                      </w:rPr>
-                      <m:t>0</m:t>
-                    </m:r>
-                  </m:e>
-                  <m:e>
-                    <m:r>
-                      <w:rPr>
-                        <w:rFonts w:ascii="Cambria Math" w:hAnsi="Cambria Math"/>
-                        <w:sz w:val="28"/>
-                        <w:szCs w:val="28"/>
-                      </w:rPr>
-                      <m:t>2a</m:t>
-                    </m:r>
+                    <m:ctrlPr>
+                      <w:rPr>
+                        <w:rFonts w:ascii="Cambria Math" w:hAnsi="Cambria Math"/>
+                        <w:i/>
+                        <w:sz w:val="28"/>
+                        <w:szCs w:val="28"/>
+                      </w:rPr>
+                    </m:ctrlPr>
+                  </m:e>
+                  <m:e>
+                    <m:r>
+                      <w:rPr>
+                        <w:rFonts w:ascii="Cambria Math" w:hAnsi="Cambria Math"/>
+                        <w:sz w:val="28"/>
+                        <w:szCs w:val="28"/>
+                      </w:rPr>
+                      <m:t>0</m:t>
+                    </m:r>
+                    <m:ctrlPr>
+                      <w:rPr>
+                        <w:rFonts w:ascii="Cambria Math" w:hAnsi="Cambria Math"/>
+                        <w:i/>
+                        <w:sz w:val="28"/>
+                        <w:szCs w:val="28"/>
+                      </w:rPr>
+                    </m:ctrlPr>
+                  </m:e>
+                  <m:e>
+                    <m:r>
+                      <m:rPr>
+                        <m:sty m:val="p"/>
+                      </m:rPr>
+                      <w:rPr>
+                        <w:rFonts w:ascii="Cambria Math" w:hAnsi="Cambria Math"/>
+                        <w:sz w:val="28"/>
+                        <w:szCs w:val="28"/>
+                      </w:rPr>
+                      <m:t>α</m:t>
+                    </m:r>
+                    <m:ctrlPr>
+                      <w:rPr>
+                        <w:rFonts w:ascii="Cambria Math" w:hAnsi="Cambria Math"/>
+                        <w:i/>
+                        <w:sz w:val="28"/>
+                        <w:szCs w:val="28"/>
+                      </w:rPr>
+                    </m:ctrlPr>
                   </m:e>
                 </m:mr>
                 <m:mr>
@@ -1146,6 +1571,14 @@
                       </w:rPr>
                       <m:t>0</m:t>
                     </m:r>
+                    <m:ctrlPr>
+                      <w:rPr>
+                        <w:rFonts w:ascii="Cambria Math" w:hAnsi="Cambria Math"/>
+                        <w:i/>
+                        <w:sz w:val="28"/>
+                        <w:szCs w:val="28"/>
+                      </w:rPr>
+                    </m:ctrlPr>
                   </m:e>
                   <m:e>
                     <m:r>
@@ -1156,16 +1589,32 @@
                       </w:rPr>
                       <m:t>1</m:t>
                     </m:r>
-                  </m:e>
-                  <m:e>
-                    <m:r>
-                      <w:rPr>
-                        <w:rFonts w:ascii="Cambria Math" w:hAnsi="Cambria Math"/>
-                        <w:sz w:val="28"/>
-                        <w:szCs w:val="28"/>
-                      </w:rPr>
-                      <m:t>0</m:t>
-                    </m:r>
+                    <m:ctrlPr>
+                      <w:rPr>
+                        <w:rFonts w:ascii="Cambria Math" w:hAnsi="Cambria Math"/>
+                        <w:i/>
+                        <w:sz w:val="28"/>
+                        <w:szCs w:val="28"/>
+                      </w:rPr>
+                    </m:ctrlPr>
+                  </m:e>
+                  <m:e>
+                    <m:r>
+                      <w:rPr>
+                        <w:rFonts w:ascii="Cambria Math" w:hAnsi="Cambria Math"/>
+                        <w:sz w:val="28"/>
+                        <w:szCs w:val="28"/>
+                      </w:rPr>
+                      <m:t>0</m:t>
+                    </m:r>
+                    <m:ctrlPr>
+                      <w:rPr>
+                        <w:rFonts w:ascii="Cambria Math" w:hAnsi="Cambria Math"/>
+                        <w:i/>
+                        <w:sz w:val="28"/>
+                        <w:szCs w:val="28"/>
+                      </w:rPr>
+                    </m:ctrlPr>
                   </m:e>
                 </m:mr>
                 <m:mr>
@@ -1178,16 +1627,32 @@
                       </w:rPr>
                       <m:t>0</m:t>
                     </m:r>
-                  </m:e>
-                  <m:e>
-                    <m:r>
-                      <w:rPr>
-                        <w:rFonts w:ascii="Cambria Math" w:hAnsi="Cambria Math"/>
-                        <w:sz w:val="28"/>
-                        <w:szCs w:val="28"/>
-                      </w:rPr>
-                      <m:t>0</m:t>
-                    </m:r>
+                    <m:ctrlPr>
+                      <w:rPr>
+                        <w:rFonts w:ascii="Cambria Math" w:hAnsi="Cambria Math"/>
+                        <w:i/>
+                        <w:sz w:val="28"/>
+                        <w:szCs w:val="28"/>
+                      </w:rPr>
+                    </m:ctrlPr>
+                  </m:e>
+                  <m:e>
+                    <m:r>
+                      <w:rPr>
+                        <w:rFonts w:ascii="Cambria Math" w:hAnsi="Cambria Math"/>
+                        <w:sz w:val="28"/>
+                        <w:szCs w:val="28"/>
+                      </w:rPr>
+                      <m:t>0</m:t>
+                    </m:r>
+                    <m:ctrlPr>
+                      <w:rPr>
+                        <w:rFonts w:ascii="Cambria Math" w:hAnsi="Cambria Math"/>
+                        <w:i/>
+                        <w:sz w:val="28"/>
+                        <w:szCs w:val="28"/>
+                      </w:rPr>
+                    </m:ctrlPr>
                   </m:e>
                   <m:e>
                     <m:r>
@@ -1198,9 +1663,25 @@
                       </w:rPr>
                       <m:t>1</m:t>
                     </m:r>
+                    <m:ctrlPr>
+                      <w:rPr>
+                        <w:rFonts w:ascii="Cambria Math" w:hAnsi="Cambria Math"/>
+                        <w:i/>
+                        <w:sz w:val="28"/>
+                        <w:szCs w:val="28"/>
+                      </w:rPr>
+                    </m:ctrlPr>
                   </m:e>
                 </m:mr>
               </m:m>
+              <m:ctrlPr>
+                <w:rPr>
+                  <w:rFonts w:ascii="Cambria Math" w:hAnsi="Cambria Math"/>
+                  <w:i/>
+                  <w:sz w:val="28"/>
+                  <w:szCs w:val="28"/>
+                </w:rPr>
+              </m:ctrlPr>
             </m:e>
           </m:d>
           <m:d>
@@ -1208,7 +1689,6 @@
               <m:ctrlPr>
                 <w:rPr>
                   <w:rFonts w:ascii="Cambria Math" w:hAnsi="Cambria Math"/>
-                  <w:i/>
                   <w:sz w:val="28"/>
                   <w:szCs w:val="28"/>
                 </w:rPr>
@@ -1227,8 +1707,7 @@
                   </m:mcs>
                   <m:ctrlPr>
                     <w:rPr>
-                      <w:rFonts w:ascii="Cambria Math" w:hAnsi="Cambria Math"/>
-                      <w:i/>
+                      <w:rFonts w:ascii="Cambria Math" w:eastAsia="Cambria Math" w:hAnsi="Cambria Math" w:cs="Cambria Math"/>
                       <w:sz w:val="28"/>
                       <w:szCs w:val="28"/>
                     </w:rPr>
@@ -1244,26 +1723,50 @@
                       </w:rPr>
                       <m:t>-1</m:t>
                     </m:r>
-                  </m:e>
-                  <m:e>
-                    <m:r>
-                      <w:rPr>
-                        <w:rFonts w:ascii="Cambria Math" w:hAnsi="Cambria Math"/>
-                        <w:sz w:val="28"/>
-                        <w:szCs w:val="28"/>
-                      </w:rPr>
-                      <m:t>0</m:t>
-                    </m:r>
-                  </m:e>
-                  <m:e>
-                    <m:r>
-                      <w:rPr>
-                        <w:rFonts w:ascii="Cambria Math" w:hAnsi="Cambria Math"/>
-                        <w:sz w:val="28"/>
-                        <w:szCs w:val="28"/>
-                      </w:rPr>
-                      <m:t>0</m:t>
-                    </m:r>
+                    <m:ctrlPr>
+                      <w:rPr>
+                        <w:rFonts w:ascii="Cambria Math" w:hAnsi="Cambria Math"/>
+                        <w:i/>
+                        <w:sz w:val="28"/>
+                        <w:szCs w:val="28"/>
+                      </w:rPr>
+                    </m:ctrlPr>
+                  </m:e>
+                  <m:e>
+                    <m:r>
+                      <w:rPr>
+                        <w:rFonts w:ascii="Cambria Math" w:hAnsi="Cambria Math"/>
+                        <w:sz w:val="28"/>
+                        <w:szCs w:val="28"/>
+                      </w:rPr>
+                      <m:t>0</m:t>
+                    </m:r>
+                    <m:ctrlPr>
+                      <w:rPr>
+                        <w:rFonts w:ascii="Cambria Math" w:hAnsi="Cambria Math"/>
+                        <w:i/>
+                        <w:sz w:val="28"/>
+                        <w:szCs w:val="28"/>
+                      </w:rPr>
+                    </m:ctrlPr>
+                  </m:e>
+                  <m:e>
+                    <m:r>
+                      <w:rPr>
+                        <w:rFonts w:ascii="Cambria Math" w:hAnsi="Cambria Math"/>
+                        <w:sz w:val="28"/>
+                        <w:szCs w:val="28"/>
+                      </w:rPr>
+                      <m:t>0</m:t>
+                    </m:r>
+                    <m:ctrlPr>
+                      <w:rPr>
+                        <w:rFonts w:ascii="Cambria Math" w:hAnsi="Cambria Math"/>
+                        <w:i/>
+                        <w:sz w:val="28"/>
+                        <w:szCs w:val="28"/>
+                      </w:rPr>
+                    </m:ctrlPr>
                   </m:e>
                 </m:mr>
                 <m:mr>
@@ -1276,6 +1779,14 @@
                       </w:rPr>
                       <m:t>0</m:t>
                     </m:r>
+                    <m:ctrlPr>
+                      <w:rPr>
+                        <w:rFonts w:ascii="Cambria Math" w:hAnsi="Cambria Math"/>
+                        <w:i/>
+                        <w:sz w:val="28"/>
+                        <w:szCs w:val="28"/>
+                      </w:rPr>
+                    </m:ctrlPr>
                   </m:e>
                   <m:e>
                     <m:r>
@@ -1286,16 +1797,32 @@
                       </w:rPr>
                       <m:t>1</m:t>
                     </m:r>
-                  </m:e>
-                  <m:e>
-                    <m:r>
-                      <w:rPr>
-                        <w:rFonts w:ascii="Cambria Math" w:hAnsi="Cambria Math"/>
-                        <w:sz w:val="28"/>
-                        <w:szCs w:val="28"/>
-                      </w:rPr>
-                      <m:t>0</m:t>
-                    </m:r>
+                    <m:ctrlPr>
+                      <w:rPr>
+                        <w:rFonts w:ascii="Cambria Math" w:hAnsi="Cambria Math"/>
+                        <w:i/>
+                        <w:sz w:val="28"/>
+                        <w:szCs w:val="28"/>
+                      </w:rPr>
+                    </m:ctrlPr>
+                  </m:e>
+                  <m:e>
+                    <m:r>
+                      <w:rPr>
+                        <w:rFonts w:ascii="Cambria Math" w:hAnsi="Cambria Math"/>
+                        <w:sz w:val="28"/>
+                        <w:szCs w:val="28"/>
+                      </w:rPr>
+                      <m:t>0</m:t>
+                    </m:r>
+                    <m:ctrlPr>
+                      <w:rPr>
+                        <w:rFonts w:ascii="Cambria Math" w:hAnsi="Cambria Math"/>
+                        <w:i/>
+                        <w:sz w:val="28"/>
+                        <w:szCs w:val="28"/>
+                      </w:rPr>
+                    </m:ctrlPr>
                   </m:e>
                 </m:mr>
                 <m:mr>
@@ -1308,16 +1835,32 @@
                       </w:rPr>
                       <m:t>0</m:t>
                     </m:r>
-                  </m:e>
-                  <m:e>
-                    <m:r>
-                      <w:rPr>
-                        <w:rFonts w:ascii="Cambria Math" w:hAnsi="Cambria Math"/>
-                        <w:sz w:val="28"/>
-                        <w:szCs w:val="28"/>
-                      </w:rPr>
-                      <m:t>0</m:t>
-                    </m:r>
+                    <m:ctrlPr>
+                      <w:rPr>
+                        <w:rFonts w:ascii="Cambria Math" w:hAnsi="Cambria Math"/>
+                        <w:i/>
+                        <w:sz w:val="28"/>
+                        <w:szCs w:val="28"/>
+                      </w:rPr>
+                    </m:ctrlPr>
+                  </m:e>
+                  <m:e>
+                    <m:r>
+                      <w:rPr>
+                        <w:rFonts w:ascii="Cambria Math" w:hAnsi="Cambria Math"/>
+                        <w:sz w:val="28"/>
+                        <w:szCs w:val="28"/>
+                      </w:rPr>
+                      <m:t>0</m:t>
+                    </m:r>
+                    <m:ctrlPr>
+                      <w:rPr>
+                        <w:rFonts w:ascii="Cambria Math" w:hAnsi="Cambria Math"/>
+                        <w:i/>
+                        <w:sz w:val="28"/>
+                        <w:szCs w:val="28"/>
+                      </w:rPr>
+                    </m:ctrlPr>
                   </m:e>
                   <m:e>
                     <m:r>
@@ -1328,25 +1871,32 @@
                       </w:rPr>
                       <m:t>1</m:t>
                     </m:r>
+                    <m:ctrlPr>
+                      <w:rPr>
+                        <w:rFonts w:ascii="Cambria Math" w:hAnsi="Cambria Math"/>
+                        <w:i/>
+                        <w:sz w:val="28"/>
+                        <w:szCs w:val="28"/>
+                      </w:rPr>
+                    </m:ctrlPr>
                   </m:e>
                 </m:mr>
               </m:m>
+              <m:ctrlPr>
+                <w:rPr>
+                  <w:rFonts w:ascii="Cambria Math" w:hAnsi="Cambria Math"/>
+                  <w:i/>
+                  <w:sz w:val="28"/>
+                  <w:szCs w:val="28"/>
+                </w:rPr>
+              </m:ctrlPr>
             </m:e>
           </m:d>
-          <m:r>
-            <w:rPr>
-              <w:rFonts w:ascii="Cambria Math" w:hAnsi="Cambria Math"/>
-              <w:sz w:val="28"/>
-              <w:szCs w:val="28"/>
-            </w:rPr>
-            <m:t>=</m:t>
-          </m:r>
           <m:d>
             <m:dPr>
               <m:ctrlPr>
                 <w:rPr>
                   <w:rFonts w:ascii="Cambria Math" w:hAnsi="Cambria Math"/>
-                  <w:i/>
                   <w:sz w:val="28"/>
                   <w:szCs w:val="28"/>
                 </w:rPr>
@@ -1365,8 +1915,7 @@
                   </m:mcs>
                   <m:ctrlPr>
                     <w:rPr>
-                      <w:rFonts w:ascii="Cambria Math" w:hAnsi="Cambria Math"/>
-                      <w:i/>
+                      <w:rFonts w:ascii="Cambria Math" w:eastAsia="Cambria Math" w:hAnsi="Cambria Math" w:cs="Cambria Math"/>
                       <w:sz w:val="28"/>
                       <w:szCs w:val="28"/>
                     </w:rPr>
@@ -1380,28 +1929,63 @@
                         <w:sz w:val="28"/>
                         <w:szCs w:val="28"/>
                       </w:rPr>
-                      <m:t>-1</m:t>
-                    </m:r>
-                  </m:e>
-                  <m:e>
-                    <m:r>
-                      <w:rPr>
-                        <w:rFonts w:ascii="Cambria Math" w:hAnsi="Cambria Math"/>
-                        <w:sz w:val="28"/>
-                        <w:szCs w:val="28"/>
-                      </w:rPr>
-                      <m:t>0</m:t>
-                    </m:r>
-                  </m:e>
-                  <m:e>
-                    <m:r>
-                      <w:rPr>
-                        <w:rFonts w:ascii="Cambria Math" w:hAnsi="Cambria Math"/>
-                        <w:sz w:val="28"/>
-                        <w:szCs w:val="28"/>
-                      </w:rPr>
-                      <m:t>2a</m:t>
-                    </m:r>
+                      <m:t>1</m:t>
+                    </m:r>
+                    <m:ctrlPr>
+                      <w:rPr>
+                        <w:rFonts w:ascii="Cambria Math" w:hAnsi="Cambria Math"/>
+                        <w:i/>
+                        <w:sz w:val="28"/>
+                        <w:szCs w:val="28"/>
+                      </w:rPr>
+                    </m:ctrlPr>
+                  </m:e>
+                  <m:e>
+                    <m:r>
+                      <w:rPr>
+                        <w:rFonts w:ascii="Cambria Math" w:hAnsi="Cambria Math"/>
+                        <w:sz w:val="28"/>
+                        <w:szCs w:val="28"/>
+                      </w:rPr>
+                      <m:t>0</m:t>
+                    </m:r>
+                    <m:ctrlPr>
+                      <w:rPr>
+                        <w:rFonts w:ascii="Cambria Math" w:hAnsi="Cambria Math"/>
+                        <w:i/>
+                        <w:sz w:val="28"/>
+                        <w:szCs w:val="28"/>
+                      </w:rPr>
+                    </m:ctrlPr>
+                  </m:e>
+                  <m:e>
+                    <m:r>
+                      <w:rPr>
+                        <w:rFonts w:ascii="Cambria Math" w:hAnsi="Cambria Math"/>
+                        <w:sz w:val="28"/>
+                        <w:szCs w:val="28"/>
+                      </w:rPr>
+                      <m:t>-</m:t>
+                    </m:r>
+                    <m:r>
+                      <m:rPr>
+                        <m:sty m:val="p"/>
+                      </m:rPr>
+                      <w:rPr>
+                        <w:rFonts w:ascii="Cambria Math" w:hAnsi="Cambria Math"/>
+                        <w:sz w:val="28"/>
+                        <w:szCs w:val="28"/>
+                      </w:rPr>
+                      <m:t>α</m:t>
+                    </m:r>
+                    <m:ctrlPr>
+                      <w:rPr>
+                        <w:rFonts w:ascii="Cambria Math" w:hAnsi="Cambria Math"/>
+                        <w:i/>
+                        <w:sz w:val="28"/>
+                        <w:szCs w:val="28"/>
+                      </w:rPr>
+                    </m:ctrlPr>
                   </m:e>
                 </m:mr>
                 <m:mr>
@@ -1414,6 +1998,14 @@
                       </w:rPr>
                       <m:t>0</m:t>
                     </m:r>
+                    <m:ctrlPr>
+                      <w:rPr>
+                        <w:rFonts w:ascii="Cambria Math" w:hAnsi="Cambria Math"/>
+                        <w:i/>
+                        <w:sz w:val="28"/>
+                        <w:szCs w:val="28"/>
+                      </w:rPr>
+                    </m:ctrlPr>
                   </m:e>
                   <m:e>
                     <m:r>
@@ -1424,16 +2016,32 @@
                       </w:rPr>
                       <m:t>1</m:t>
                     </m:r>
-                  </m:e>
-                  <m:e>
-                    <m:r>
-                      <w:rPr>
-                        <w:rFonts w:ascii="Cambria Math" w:hAnsi="Cambria Math"/>
-                        <w:sz w:val="28"/>
-                        <w:szCs w:val="28"/>
-                      </w:rPr>
-                      <m:t>0</m:t>
-                    </m:r>
+                    <m:ctrlPr>
+                      <w:rPr>
+                        <w:rFonts w:ascii="Cambria Math" w:hAnsi="Cambria Math"/>
+                        <w:i/>
+                        <w:sz w:val="28"/>
+                        <w:szCs w:val="28"/>
+                      </w:rPr>
+                    </m:ctrlPr>
+                  </m:e>
+                  <m:e>
+                    <m:r>
+                      <w:rPr>
+                        <w:rFonts w:ascii="Cambria Math" w:hAnsi="Cambria Math"/>
+                        <w:sz w:val="28"/>
+                        <w:szCs w:val="28"/>
+                      </w:rPr>
+                      <m:t>0</m:t>
+                    </m:r>
+                    <m:ctrlPr>
+                      <w:rPr>
+                        <w:rFonts w:ascii="Cambria Math" w:hAnsi="Cambria Math"/>
+                        <w:i/>
+                        <w:sz w:val="28"/>
+                        <w:szCs w:val="28"/>
+                      </w:rPr>
+                    </m:ctrlPr>
                   </m:e>
                 </m:mr>
                 <m:mr>
@@ -1446,16 +2054,32 @@
                       </w:rPr>
                       <m:t>0</m:t>
                     </m:r>
-                  </m:e>
-                  <m:e>
-                    <m:r>
-                      <w:rPr>
-                        <w:rFonts w:ascii="Cambria Math" w:hAnsi="Cambria Math"/>
-                        <w:sz w:val="28"/>
-                        <w:szCs w:val="28"/>
-                      </w:rPr>
-                      <m:t>0</m:t>
-                    </m:r>
+                    <m:ctrlPr>
+                      <w:rPr>
+                        <w:rFonts w:ascii="Cambria Math" w:hAnsi="Cambria Math"/>
+                        <w:i/>
+                        <w:sz w:val="28"/>
+                        <w:szCs w:val="28"/>
+                      </w:rPr>
+                    </m:ctrlPr>
+                  </m:e>
+                  <m:e>
+                    <m:r>
+                      <w:rPr>
+                        <w:rFonts w:ascii="Cambria Math" w:hAnsi="Cambria Math"/>
+                        <w:sz w:val="28"/>
+                        <w:szCs w:val="28"/>
+                      </w:rPr>
+                      <m:t>0</m:t>
+                    </m:r>
+                    <m:ctrlPr>
+                      <w:rPr>
+                        <w:rFonts w:ascii="Cambria Math" w:hAnsi="Cambria Math"/>
+                        <w:i/>
+                        <w:sz w:val="28"/>
+                        <w:szCs w:val="28"/>
+                      </w:rPr>
+                    </m:ctrlPr>
                   </m:e>
                   <m:e>
                     <m:r>
@@ -1466,9 +2090,241 @@
                       </w:rPr>
                       <m:t>1</m:t>
                     </m:r>
+                    <m:ctrlPr>
+                      <w:rPr>
+                        <w:rFonts w:ascii="Cambria Math" w:hAnsi="Cambria Math"/>
+                        <w:i/>
+                        <w:sz w:val="28"/>
+                        <w:szCs w:val="28"/>
+                      </w:rPr>
+                    </m:ctrlPr>
                   </m:e>
                 </m:mr>
               </m:m>
+              <m:ctrlPr>
+                <w:rPr>
+                  <w:rFonts w:ascii="Cambria Math" w:hAnsi="Cambria Math"/>
+                  <w:i/>
+                  <w:sz w:val="28"/>
+                  <w:szCs w:val="28"/>
+                </w:rPr>
+              </m:ctrlPr>
+            </m:e>
+          </m:d>
+          <m:r>
+            <w:rPr>
+              <w:rFonts w:ascii="Cambria Math" w:hAnsi="Cambria Math"/>
+              <w:sz w:val="28"/>
+              <w:szCs w:val="28"/>
+            </w:rPr>
+            <m:t>=</m:t>
+          </m:r>
+          <m:d>
+            <m:dPr>
+              <m:ctrlPr>
+                <w:rPr>
+                  <w:rFonts w:ascii="Cambria Math" w:hAnsi="Cambria Math"/>
+                  <w:sz w:val="28"/>
+                  <w:szCs w:val="28"/>
+                </w:rPr>
+              </m:ctrlPr>
+            </m:dPr>
+            <m:e>
+              <m:m>
+                <m:mPr>
+                  <m:mcs>
+                    <m:mc>
+                      <m:mcPr>
+                        <m:count m:val="3"/>
+                        <m:mcJc m:val="center"/>
+                      </m:mcPr>
+                    </m:mc>
+                  </m:mcs>
+                  <m:ctrlPr>
+                    <w:rPr>
+                      <w:rFonts w:ascii="Cambria Math" w:eastAsia="Cambria Math" w:hAnsi="Cambria Math" w:cs="Cambria Math"/>
+                      <w:sz w:val="28"/>
+                      <w:szCs w:val="28"/>
+                    </w:rPr>
+                  </m:ctrlPr>
+                </m:mPr>
+                <m:mr>
+                  <m:e>
+                    <m:r>
+                      <w:rPr>
+                        <w:rFonts w:ascii="Cambria Math" w:hAnsi="Cambria Math"/>
+                        <w:sz w:val="28"/>
+                        <w:szCs w:val="28"/>
+                      </w:rPr>
+                      <m:t>-1</m:t>
+                    </m:r>
+                    <m:ctrlPr>
+                      <w:rPr>
+                        <w:rFonts w:ascii="Cambria Math" w:hAnsi="Cambria Math"/>
+                        <w:i/>
+                        <w:sz w:val="28"/>
+                        <w:szCs w:val="28"/>
+                      </w:rPr>
+                    </m:ctrlPr>
+                  </m:e>
+                  <m:e>
+                    <m:r>
+                      <w:rPr>
+                        <w:rFonts w:ascii="Cambria Math" w:hAnsi="Cambria Math"/>
+                        <w:sz w:val="28"/>
+                        <w:szCs w:val="28"/>
+                      </w:rPr>
+                      <m:t>0</m:t>
+                    </m:r>
+                    <m:ctrlPr>
+                      <w:rPr>
+                        <w:rFonts w:ascii="Cambria Math" w:hAnsi="Cambria Math"/>
+                        <w:i/>
+                        <w:sz w:val="28"/>
+                        <w:szCs w:val="28"/>
+                      </w:rPr>
+                    </m:ctrlPr>
+                  </m:e>
+                  <m:e>
+                    <m:r>
+                      <w:rPr>
+                        <w:rFonts w:ascii="Cambria Math" w:hAnsi="Cambria Math"/>
+                        <w:sz w:val="28"/>
+                        <w:szCs w:val="28"/>
+                      </w:rPr>
+                      <m:t>2a</m:t>
+                    </m:r>
+                    <m:ctrlPr>
+                      <w:rPr>
+                        <w:rFonts w:ascii="Cambria Math" w:hAnsi="Cambria Math"/>
+                        <w:i/>
+                        <w:sz w:val="28"/>
+                        <w:szCs w:val="28"/>
+                      </w:rPr>
+                    </m:ctrlPr>
+                  </m:e>
+                </m:mr>
+                <m:mr>
+                  <m:e>
+                    <m:r>
+                      <w:rPr>
+                        <w:rFonts w:ascii="Cambria Math" w:hAnsi="Cambria Math"/>
+                        <w:sz w:val="28"/>
+                        <w:szCs w:val="28"/>
+                      </w:rPr>
+                      <m:t>0</m:t>
+                    </m:r>
+                    <m:ctrlPr>
+                      <w:rPr>
+                        <w:rFonts w:ascii="Cambria Math" w:hAnsi="Cambria Math"/>
+                        <w:i/>
+                        <w:sz w:val="28"/>
+                        <w:szCs w:val="28"/>
+                      </w:rPr>
+                    </m:ctrlPr>
+                  </m:e>
+                  <m:e>
+                    <m:r>
+                      <w:rPr>
+                        <w:rFonts w:ascii="Cambria Math" w:hAnsi="Cambria Math"/>
+                        <w:sz w:val="28"/>
+                        <w:szCs w:val="28"/>
+                      </w:rPr>
+                      <m:t>1</m:t>
+                    </m:r>
+                    <m:ctrlPr>
+                      <w:rPr>
+                        <w:rFonts w:ascii="Cambria Math" w:hAnsi="Cambria Math"/>
+                        <w:i/>
+                        <w:sz w:val="28"/>
+                        <w:szCs w:val="28"/>
+                      </w:rPr>
+                    </m:ctrlPr>
+                  </m:e>
+                  <m:e>
+                    <m:r>
+                      <w:rPr>
+                        <w:rFonts w:ascii="Cambria Math" w:hAnsi="Cambria Math"/>
+                        <w:sz w:val="28"/>
+                        <w:szCs w:val="28"/>
+                      </w:rPr>
+                      <m:t>0</m:t>
+                    </m:r>
+                    <m:ctrlPr>
+                      <w:rPr>
+                        <w:rFonts w:ascii="Cambria Math" w:hAnsi="Cambria Math"/>
+                        <w:i/>
+                        <w:sz w:val="28"/>
+                        <w:szCs w:val="28"/>
+                      </w:rPr>
+                    </m:ctrlPr>
+                  </m:e>
+                </m:mr>
+                <m:mr>
+                  <m:e>
+                    <m:r>
+                      <w:rPr>
+                        <w:rFonts w:ascii="Cambria Math" w:hAnsi="Cambria Math"/>
+                        <w:sz w:val="28"/>
+                        <w:szCs w:val="28"/>
+                      </w:rPr>
+                      <m:t>0</m:t>
+                    </m:r>
+                    <m:ctrlPr>
+                      <w:rPr>
+                        <w:rFonts w:ascii="Cambria Math" w:hAnsi="Cambria Math"/>
+                        <w:i/>
+                        <w:sz w:val="28"/>
+                        <w:szCs w:val="28"/>
+                      </w:rPr>
+                    </m:ctrlPr>
+                  </m:e>
+                  <m:e>
+                    <m:r>
+                      <w:rPr>
+                        <w:rFonts w:ascii="Cambria Math" w:hAnsi="Cambria Math"/>
+                        <w:sz w:val="28"/>
+                        <w:szCs w:val="28"/>
+                      </w:rPr>
+                      <m:t>0</m:t>
+                    </m:r>
+                    <m:ctrlPr>
+                      <w:rPr>
+                        <w:rFonts w:ascii="Cambria Math" w:hAnsi="Cambria Math"/>
+                        <w:i/>
+                        <w:sz w:val="28"/>
+                        <w:szCs w:val="28"/>
+                      </w:rPr>
+                    </m:ctrlPr>
+                  </m:e>
+                  <m:e>
+                    <m:r>
+                      <w:rPr>
+                        <w:rFonts w:ascii="Cambria Math" w:hAnsi="Cambria Math"/>
+                        <w:sz w:val="28"/>
+                        <w:szCs w:val="28"/>
+                      </w:rPr>
+                      <m:t>1</m:t>
+                    </m:r>
+                    <m:ctrlPr>
+                      <w:rPr>
+                        <w:rFonts w:ascii="Cambria Math" w:hAnsi="Cambria Math"/>
+                        <w:i/>
+                        <w:sz w:val="28"/>
+                        <w:szCs w:val="28"/>
+                      </w:rPr>
+                    </m:ctrlPr>
+                  </m:e>
+                </m:mr>
+              </m:m>
+              <m:ctrlPr>
+                <w:rPr>
+                  <w:rFonts w:ascii="Cambria Math" w:hAnsi="Cambria Math"/>
+                  <w:i/>
+                  <w:sz w:val="28"/>
+                  <w:szCs w:val="28"/>
+                </w:rPr>
+              </m:ctrlPr>
             </m:e>
           </m:d>
         </m:oMath>

</xml_diff>